<commit_message>
Starting to visualise running data
</commit_message>
<xml_diff>
--- a/Vertical Jump/Vertical Jump.docx
+++ b/Vertical Jump/Vertical Jump.docx
@@ -4,8 +4,10 @@
   <w:body>
     <w:p>
       <w:pPr>
+        <w:keepNext/>
         <w:jc w:val="right"/>
       </w:pPr>
+      <w:bookmarkStart w:id="0" w:name="_GoBack"/>
       <w:r>
         <w:rPr>
           <w:noProof/>
@@ -57,64 +59,138 @@
           </wp:inline>
         </w:drawing>
       </w:r>
-      <w:r>
-        <w:br/>
-      </w:r>
-      <w:sdt>
-        <w:sdtPr>
+      <w:bookmarkEnd w:id="0"/>
+    </w:p>
+    <w:p>
+      <w:pPr>
+        <w:pStyle w:val="Caption"/>
+        <w:rPr>
+          <w:i w:val="0"/>
+          <w:iCs w:val="0"/>
+          <w:color w:val="auto"/>
+        </w:rPr>
+      </w:pPr>
+      <w:r>
+        <w:rPr>
+          <w:i w:val="0"/>
+          <w:iCs w:val="0"/>
+          <w:color w:val="auto"/>
+        </w:rPr>
+        <w:t xml:space="preserve">Figure </w:t>
+      </w:r>
+      <w:r>
+        <w:rPr>
+          <w:i w:val="0"/>
+          <w:iCs w:val="0"/>
+          <w:color w:val="auto"/>
+        </w:rPr>
+        <w:fldChar w:fldCharType="begin"/>
+      </w:r>
+      <w:r>
+        <w:rPr>
+          <w:i w:val="0"/>
+          <w:iCs w:val="0"/>
+          <w:color w:val="auto"/>
+        </w:rPr>
+        <w:instrText xml:space="preserve"> SEQ Figure \* ARABIC </w:instrText>
+      </w:r>
+      <w:r>
+        <w:rPr>
+          <w:i w:val="0"/>
+          <w:iCs w:val="0"/>
+          <w:color w:val="auto"/>
+        </w:rPr>
+        <w:fldChar w:fldCharType="separate"/>
+      </w:r>
+      <w:r>
+        <w:rPr>
+          <w:i w:val="0"/>
+          <w:iCs w:val="0"/>
+          <w:noProof/>
+          <w:color w:val="auto"/>
+        </w:rPr>
+        <w:t>1</w:t>
+      </w:r>
+      <w:r>
+        <w:rPr>
+          <w:i w:val="0"/>
+          <w:iCs w:val="0"/>
+          <w:color w:val="auto"/>
+        </w:rPr>
+        <w:fldChar w:fldCharType="end"/>
+      </w:r>
+      <w:r>
+        <w:rPr>
+          <w:i w:val="0"/>
+          <w:iCs w:val="0"/>
+          <w:color w:val="auto"/>
+        </w:rPr>
+        <w:t>. Reproduced from [</w:t>
+      </w:r>
+      <w:r>
+        <w:rPr>
+          <w:i w:val="0"/>
+          <w:iCs w:val="0"/>
+          <w:noProof/>
+          <w:color w:val="auto"/>
+        </w:rPr>
+        <w:t>Linthorne, N. P. (2001). Analysis of standing vertical jumps using a force platform. Am. J. Phys., 69(11), 1198-1204. doi:</w:t>
+      </w:r>
+      <w:hyperlink r:id="rId7" w:history="1">
+        <w:r>
           <w:rPr>
-            <w:rFonts w:cstheme="minorHAnsi"/>
-            <w:sz w:val="20"/>
-            <w:szCs w:val="20"/>
+            <w:rStyle w:val="Hyperlink"/>
+            <w:i w:val="0"/>
+            <w:iCs w:val="0"/>
+            <w:noProof/>
           </w:rPr>
-          <w:id w:val="257955593"/>
-          <w:citation/>
-        </w:sdtPr>
-        <w:sdtEndPr/>
-        <w:sdtContent>
-          <w:r>
-            <w:rPr>
-              <w:rFonts w:cstheme="minorHAnsi"/>
-              <w:sz w:val="20"/>
-              <w:szCs w:val="20"/>
-            </w:rPr>
-            <w:fldChar w:fldCharType="begin"/>
-          </w:r>
-          <w:r>
-            <w:rPr>
-              <w:rFonts w:cstheme="minorHAnsi"/>
-              <w:sz w:val="20"/>
-              <w:szCs w:val="20"/>
-            </w:rPr>
-            <w:instrText xml:space="preserve"> CITATION Nic01 \l 5129 </w:instrText>
-          </w:r>
-          <w:r>
-            <w:rPr>
-              <w:rFonts w:cstheme="minorHAnsi"/>
-              <w:sz w:val="20"/>
-              <w:szCs w:val="20"/>
-            </w:rPr>
-            <w:fldChar w:fldCharType="separate"/>
-          </w:r>
-          <w:r>
-            <w:rPr>
-              <w:rFonts w:cstheme="minorHAnsi"/>
-              <w:noProof/>
-              <w:sz w:val="20"/>
-              <w:szCs w:val="20"/>
-            </w:rPr>
-            <w:t>(Linthorne, 2001)</w:t>
-          </w:r>
-          <w:r>
-            <w:rPr>
-              <w:rFonts w:cstheme="minorHAnsi"/>
-              <w:sz w:val="20"/>
-              <w:szCs w:val="20"/>
-            </w:rPr>
-            <w:fldChar w:fldCharType="end"/>
-          </w:r>
-        </w:sdtContent>
-      </w:sdt>
+          <w:t>10.1119/1.1</w:t>
+        </w:r>
+        <w:r>
+          <w:rPr>
+            <w:rStyle w:val="Hyperlink"/>
+            <w:i w:val="0"/>
+            <w:iCs w:val="0"/>
+            <w:noProof/>
+          </w:rPr>
+          <w:t>3</w:t>
+        </w:r>
+        <w:r>
+          <w:rPr>
+            <w:rStyle w:val="Hyperlink"/>
+            <w:i w:val="0"/>
+            <w:iCs w:val="0"/>
+            <w:noProof/>
+          </w:rPr>
+          <w:t>9</w:t>
+        </w:r>
+        <w:r>
+          <w:rPr>
+            <w:rStyle w:val="Hyperlink"/>
+            <w:i w:val="0"/>
+            <w:iCs w:val="0"/>
+            <w:noProof/>
+          </w:rPr>
+          <w:t>7</w:t>
+        </w:r>
+        <w:r>
+          <w:rPr>
+            <w:rStyle w:val="Hyperlink"/>
+            <w:i w:val="0"/>
+            <w:iCs w:val="0"/>
+            <w:noProof/>
+          </w:rPr>
+          <w:t>460</w:t>
+        </w:r>
+      </w:hyperlink>
+      <w:r>
+        <w:rPr>
+          <w:i w:val="0"/>
+          <w:iCs w:val="0"/>
+          <w:color w:val="auto"/>
+        </w:rPr>
+        <w:t>], with the permission of the American Association of Physics Teachers.</w:t>
+      </w:r>
     </w:p>
     <w:p>
       <w:pPr>
@@ -287,7 +363,7 @@
         </w:rPr>
         <w:t xml:space="preserve">ouble </w:t>
       </w:r>
-      <w:commentRangeStart w:id="0"/>
+      <w:commentRangeStart w:id="1"/>
       <w:r>
         <w:rPr>
           <w:sz w:val="24"/>
@@ -302,12 +378,12 @@
         </w:rPr>
         <w:t>ntegration</w:t>
       </w:r>
-      <w:commentRangeEnd w:id="0"/>
+      <w:commentRangeEnd w:id="1"/>
       <w:r>
         <w:rPr>
           <w:rStyle w:val="CommentReference"/>
         </w:rPr>
-        <w:commentReference w:id="0"/>
+        <w:commentReference w:id="1"/>
       </w:r>
       <w:r>
         <w:rPr>
@@ -595,8 +671,8 @@
                 </w:rPr>
                 <m:t>8</m:t>
               </m:r>
-              <w:commentRangeStart w:id="1"/>
-              <w:commentRangeEnd w:id="1"/>
+              <w:commentRangeStart w:id="2"/>
+              <w:commentRangeEnd w:id="2"/>
               <m:r>
                 <m:rPr>
                   <m:nor/>
@@ -607,7 +683,7 @@
                   <w:sz w:val="24"/>
                   <w:szCs w:val="24"/>
                 </w:rPr>
-                <w:commentReference w:id="1"/>
+                <w:commentReference w:id="2"/>
               </m:r>
             </m:den>
           </m:f>
@@ -1469,7 +1545,7 @@
         </w:rPr>
         <w:t xml:space="preserve">This method is called double </w:t>
       </w:r>
-      <w:commentRangeStart w:id="2"/>
+      <w:commentRangeStart w:id="3"/>
       <w:r>
         <w:rPr>
           <w:strike/>
@@ -1478,12 +1554,12 @@
         </w:rPr>
         <w:t>integration</w:t>
       </w:r>
-      <w:commentRangeEnd w:id="2"/>
+      <w:commentRangeEnd w:id="3"/>
       <w:r>
         <w:rPr>
           <w:rStyle w:val="CommentReference"/>
         </w:rPr>
-        <w:commentReference w:id="2"/>
+        <w:commentReference w:id="3"/>
       </w:r>
       <w:r>
         <w:rPr>
@@ -1645,8 +1721,6 @@
         </w:rPr>
         <w:t>What is displacement?</w:t>
       </w:r>
-      <w:bookmarkStart w:id="3" w:name="_GoBack"/>
-      <w:bookmarkEnd w:id="3"/>
       <w:r>
         <w:rPr>
           <w:rFonts w:cstheme="minorHAnsi"/>
@@ -1720,74 +1794,6 @@
           <w:szCs w:val="24"/>
         </w:rPr>
         <w:t>__________</w:t>
-      </w:r>
-    </w:p>
-    <w:p>
-      <w:pPr>
-        <w:pStyle w:val="Bibliography"/>
-        <w:ind w:left="720" w:hanging="720"/>
-        <w:rPr>
-          <w:noProof/>
-          <w:sz w:val="24"/>
-          <w:szCs w:val="24"/>
-        </w:rPr>
-      </w:pPr>
-      <w:r>
-        <w:rPr>
-          <w:sz w:val="24"/>
-          <w:szCs w:val="24"/>
-        </w:rPr>
-        <w:lastRenderedPageBreak/>
-        <w:fldChar w:fldCharType="begin"/>
-      </w:r>
-      <w:r>
-        <w:rPr>
-          <w:sz w:val="24"/>
-          <w:szCs w:val="24"/>
-        </w:rPr>
-        <w:instrText xml:space="preserve"> BIBLIOGRAPHY  \l 5129 </w:instrText>
-      </w:r>
-      <w:r>
-        <w:rPr>
-          <w:sz w:val="24"/>
-          <w:szCs w:val="24"/>
-        </w:rPr>
-        <w:fldChar w:fldCharType="separate"/>
-      </w:r>
-      <w:r>
-        <w:rPr>
-          <w:noProof/>
-        </w:rPr>
-        <w:t xml:space="preserve">Linthorne, N. P. (2001). Analysis of standing vertical jumps using a force platform. </w:t>
-      </w:r>
-      <w:r>
-        <w:rPr>
-          <w:i/>
-          <w:iCs/>
-          <w:noProof/>
-        </w:rPr>
-        <w:t>Am. J. Phys., 69</w:t>
-      </w:r>
-      <w:r>
-        <w:rPr>
-          <w:noProof/>
-        </w:rPr>
-        <w:t>(11), 1198-1204.</w:t>
-      </w:r>
-    </w:p>
-    <w:p>
-      <w:pPr>
-        <w:rPr>
-          <w:sz w:val="24"/>
-          <w:szCs w:val="24"/>
-        </w:rPr>
-      </w:pPr>
-      <w:r>
-        <w:rPr>
-          <w:sz w:val="24"/>
-          <w:szCs w:val="24"/>
-        </w:rPr>
-        <w:fldChar w:fldCharType="end"/>
       </w:r>
     </w:p>
     <w:sectPr>
@@ -1803,7 +1809,7 @@
 
 <file path=word/comments.xml><?xml version="1.0" encoding="utf-8"?>
 <w:comments xmlns:wpc="http://schemas.microsoft.com/office/word/2010/wordprocessingCanvas" xmlns:cx="http://schemas.microsoft.com/office/drawing/2014/chartex" xmlns:cx1="http://schemas.microsoft.com/office/drawing/2015/9/8/chartex" xmlns:cx2="http://schemas.microsoft.com/office/drawing/2015/10/21/chartex" xmlns:cx3="http://schemas.microsoft.com/office/drawing/2016/5/9/chartex" xmlns:cx4="http://schemas.microsoft.com/office/drawing/2016/5/10/chartex" xmlns:cx5="http://schemas.microsoft.com/office/drawing/2016/5/11/chartex" xmlns:cx6="http://schemas.microsoft.com/office/drawing/2016/5/12/chartex" xmlns:cx7="http://schemas.microsoft.com/office/drawing/2016/5/13/chartex" xmlns:cx8="http://schemas.microsoft.com/office/drawing/2016/5/14/chartex" xmlns:mc="http://schemas.openxmlformats.org/markup-compatibility/2006" xmlns:aink="http://schemas.microsoft.com/office/drawing/2016/ink" xmlns:am3d="http://schemas.microsoft.com/office/drawing/2017/model3d" xmlns:o="urn:schemas-microsoft-com:office:office" xmlns:r="http://schemas.openxmlformats.org/officeDocument/2006/relationships" xmlns:m="http://schemas.openxmlformats.org/officeDocument/2006/math" xmlns:v="urn:schemas-microsoft-com:vml" xmlns:wp14="http://schemas.microsoft.com/office/word/2010/wordprocessingDrawing" xmlns:wp="http://schemas.openxmlformats.org/drawingml/2006/wordprocessingDrawing" xmlns:w10="urn:schemas-microsoft-com:office:word" xmlns:w="http://schemas.openxmlformats.org/wordprocessingml/2006/main" xmlns:w14="http://schemas.microsoft.com/office/word/2010/wordml" xmlns:w15="http://schemas.microsoft.com/office/word/2012/wordml" xmlns:w16cid="http://schemas.microsoft.com/office/word/2016/wordml/cid" xmlns:w16se="http://schemas.microsoft.com/office/word/2015/wordml/symex" xmlns:wpg="http://schemas.microsoft.com/office/word/2010/wordprocessingGroup" xmlns:wpi="http://schemas.microsoft.com/office/word/2010/wordprocessingInk" xmlns:wne="http://schemas.microsoft.com/office/word/2006/wordml" xmlns:wps="http://schemas.microsoft.com/office/word/2010/wordprocessingShape" mc:Ignorable="w14 w15 w16se w16cid wp14">
-  <w:comment w:id="0" w:author="Alex Woodall" w:date="2020-02-03T13:03:00Z" w:initials="AW">
+  <w:comment w:id="1" w:author="Alex Woodall" w:date="2020-02-03T13:03:00Z" w:initials="AW">
     <w:p>
       <w:pPr>
         <w:pStyle w:val="CommentText"/>
@@ -1827,7 +1833,7 @@
       </w:r>
     </w:p>
   </w:comment>
-  <w:comment w:id="1" w:author="Alex Woodall" w:date="2020-01-31T14:39:00Z" w:initials="AW">
+  <w:comment w:id="2" w:author="Alex Woodall" w:date="2020-01-31T14:39:00Z" w:initials="AW">
     <w:p>
       <w:pPr>
         <w:pStyle w:val="CommentText"/>
@@ -1843,7 +1849,7 @@
       </w:r>
     </w:p>
   </w:comment>
-  <w:comment w:id="2" w:author="Alex Woodall" w:date="2020-02-03T11:59:00Z" w:initials="AW">
+  <w:comment w:id="3" w:author="Alex Woodall" w:date="2020-02-03T11:59:00Z" w:initials="AW">
     <w:p>
       <w:pPr>
         <w:pStyle w:val="CommentText"/>
@@ -2921,6 +2927,61 @@
       </w:tcPr>
     </w:tblStylePr>
   </w:style>
+  <w:style w:type="paragraph" w:styleId="Caption">
+    <w:name w:val="caption"/>
+    <w:basedOn w:val="Normal"/>
+    <w:next w:val="Normal"/>
+    <w:uiPriority w:val="35"/>
+    <w:semiHidden/>
+    <w:unhideWhenUsed/>
+    <w:qFormat/>
+    <w:rsid w:val="00E869B6"/>
+    <w:pPr>
+      <w:spacing w:after="200" w:line="240" w:lineRule="auto"/>
+    </w:pPr>
+    <w:rPr>
+      <w:i/>
+      <w:iCs/>
+      <w:color w:val="44546A" w:themeColor="text2"/>
+      <w:sz w:val="18"/>
+      <w:szCs w:val="18"/>
+    </w:rPr>
+  </w:style>
+  <w:style w:type="character" w:styleId="Hyperlink">
+    <w:name w:val="Hyperlink"/>
+    <w:basedOn w:val="DefaultParagraphFont"/>
+    <w:uiPriority w:val="99"/>
+    <w:unhideWhenUsed/>
+    <w:rsid w:val="004B4D43"/>
+    <w:rPr>
+      <w:color w:val="0563C1" w:themeColor="hyperlink"/>
+      <w:u w:val="single"/>
+    </w:rPr>
+  </w:style>
+  <w:style w:type="character" w:styleId="UnresolvedMention">
+    <w:name w:val="Unresolved Mention"/>
+    <w:basedOn w:val="DefaultParagraphFont"/>
+    <w:uiPriority w:val="99"/>
+    <w:semiHidden/>
+    <w:unhideWhenUsed/>
+    <w:rsid w:val="004B4D43"/>
+    <w:rPr>
+      <w:color w:val="605E5C"/>
+      <w:shd w:val="clear" w:color="auto" w:fill="E1DFDD"/>
+    </w:rPr>
+  </w:style>
+  <w:style w:type="character" w:styleId="FollowedHyperlink">
+    <w:name w:val="FollowedHyperlink"/>
+    <w:basedOn w:val="DefaultParagraphFont"/>
+    <w:uiPriority w:val="99"/>
+    <w:semiHidden/>
+    <w:unhideWhenUsed/>
+    <w:rsid w:val="004B4D43"/>
+    <w:rPr>
+      <w:color w:val="954F72" w:themeColor="followedHyperlink"/>
+      <w:u w:val="single"/>
+    </w:rPr>
+  </w:style>
 </w:styles>
 </file>
 
@@ -3190,7 +3251,7 @@
   <b:Source>
     <b:Tag>Nic01</b:Tag>
     <b:SourceType>JournalArticle</b:SourceType>
-    <b:Guid>{94DB991B-4122-47CA-BAB7-436B9C46C1B9}</b:Guid>
+    <b:Guid>{643E9A0A-4A5C-40FF-B9C3-2F3E194DCF20}</b:Guid>
     <b:Author>
       <b:Author>
         <b:NameList>
@@ -3208,13 +3269,14 @@
     <b:Pages>1198-1204</b:Pages>
     <b:Volume>69</b:Volume>
     <b:Issue>11</b:Issue>
+    <b:DOI>10.1119/1.1397460</b:DOI>
     <b:RefOrder>1</b:RefOrder>
   </b:Source>
 </b:Sources>
 </file>
 
 <file path=customXml/itemProps1.xml><?xml version="1.0" encoding="utf-8"?>
-<ds:datastoreItem xmlns:ds="http://schemas.openxmlformats.org/officeDocument/2006/customXml" ds:itemID="{DF4B2585-AFD2-4D84-9F56-BACAED82C7F6}">
+<ds:datastoreItem xmlns:ds="http://schemas.openxmlformats.org/officeDocument/2006/customXml" ds:itemID="{1D1CB146-481B-49C2-827F-3C06C5B44539}">
   <ds:schemaRefs>
     <ds:schemaRef ds:uri="http://schemas.openxmlformats.org/officeDocument/2006/bibliography"/>
   </ds:schemaRefs>

</xml_diff>